<commit_message>
edit practice 4 TPR
</commit_message>
<xml_diff>
--- a/1 Семестр/ТПР/practice_4/9492_Викторов_ПР4.docx
+++ b/1 Семестр/ТПР/practice_4/9492_Викторов_ПР4.docx
@@ -1,6 +1,6 @@
 
 <file path=word/document.xml><?xml version="1.0" encoding="utf-8"?>
-<w:document xmlns:wpc="http://schemas.microsoft.com/office/word/2010/wordprocessingCanvas" xmlns:cx="http://schemas.microsoft.com/office/drawing/2014/chartex" xmlns:mc="http://schemas.openxmlformats.org/markup-compatibility/2006" xmlns:o="urn:schemas-microsoft-com:office:office" xmlns:r="http://schemas.openxmlformats.org/officeDocument/2006/relationships" xmlns:m="http://schemas.openxmlformats.org/officeDocument/2006/math" xmlns:v="urn:schemas-microsoft-com:vml" xmlns:wp14="http://schemas.microsoft.com/office/word/2010/wordprocessingDrawing" xmlns:wp="http://schemas.openxmlformats.org/drawingml/2006/wordprocessingDrawing" xmlns:w10="urn:schemas-microsoft-com:office:word" xmlns:w="http://schemas.openxmlformats.org/wordprocessingml/2006/main" xmlns:w14="http://schemas.microsoft.com/office/word/2010/wordml" xmlns:w15="http://schemas.microsoft.com/office/word/2012/wordml" xmlns:w16se="http://schemas.microsoft.com/office/word/2015/wordml/symex" xmlns:wpg="http://schemas.microsoft.com/office/word/2010/wordprocessingGroup" xmlns:wpi="http://schemas.microsoft.com/office/word/2010/wordprocessingInk" xmlns:wne="http://schemas.microsoft.com/office/word/2006/wordml" xmlns:wps="http://schemas.microsoft.com/office/word/2010/wordprocessingShape" mc:Ignorable="w14 w15 w16se wp14">
+<w:document xmlns:wpc="http://schemas.microsoft.com/office/word/2010/wordprocessingCanvas" xmlns:cx="http://schemas.microsoft.com/office/drawing/2014/chartex" xmlns:cx1="http://schemas.microsoft.com/office/drawing/2015/9/8/chartex" xmlns:cx2="http://schemas.microsoft.com/office/drawing/2015/10/21/chartex" xmlns:cx3="http://schemas.microsoft.com/office/drawing/2016/5/9/chartex" xmlns:cx4="http://schemas.microsoft.com/office/drawing/2016/5/10/chartex" xmlns:cx5="http://schemas.microsoft.com/office/drawing/2016/5/11/chartex" xmlns:cx6="http://schemas.microsoft.com/office/drawing/2016/5/12/chartex" xmlns:cx7="http://schemas.microsoft.com/office/drawing/2016/5/13/chartex" xmlns:cx8="http://schemas.microsoft.com/office/drawing/2016/5/14/chartex" xmlns:mc="http://schemas.openxmlformats.org/markup-compatibility/2006" xmlns:aink="http://schemas.microsoft.com/office/drawing/2016/ink" xmlns:am3d="http://schemas.microsoft.com/office/drawing/2017/model3d" xmlns:o="urn:schemas-microsoft-com:office:office" xmlns:r="http://schemas.openxmlformats.org/officeDocument/2006/relationships" xmlns:m="http://schemas.openxmlformats.org/officeDocument/2006/math" xmlns:v="urn:schemas-microsoft-com:vml" xmlns:wp14="http://schemas.microsoft.com/office/word/2010/wordprocessingDrawing" xmlns:wp="http://schemas.openxmlformats.org/drawingml/2006/wordprocessingDrawing" xmlns:w10="urn:schemas-microsoft-com:office:word" xmlns:w="http://schemas.openxmlformats.org/wordprocessingml/2006/main" xmlns:w14="http://schemas.microsoft.com/office/word/2010/wordml" xmlns:w15="http://schemas.microsoft.com/office/word/2012/wordml" xmlns:w16cid="http://schemas.microsoft.com/office/word/2016/wordml/cid" xmlns:w16se="http://schemas.microsoft.com/office/word/2015/wordml/symex" xmlns:wpg="http://schemas.microsoft.com/office/word/2010/wordprocessingGroup" xmlns:wpi="http://schemas.microsoft.com/office/word/2010/wordprocessingInk" xmlns:wne="http://schemas.microsoft.com/office/word/2006/wordml" xmlns:wps="http://schemas.microsoft.com/office/word/2010/wordprocessingShape" mc:Ignorable="w14 w15 w16se w16cid wp14">
   <w:body>
     <w:p>
       <w:pPr>
@@ -788,10 +788,10 @@
             <v:path o:extrusionok="f" gradientshapeok="t" o:connecttype="rect"/>
             <o:lock v:ext="edit" aspectratio="t"/>
           </v:shapetype>
-          <v:shape id="_x0000_i1037" type="#_x0000_t75" style="width:125.85pt;height:51.95pt" o:ole="">
+          <v:shape id="_x0000_i1025" type="#_x0000_t75" style="width:126pt;height:51.75pt" o:ole="">
             <v:imagedata r:id="rId7" o:title=""/>
           </v:shape>
-          <o:OLEObject Type="Embed" ProgID="Equation.3" ShapeID="_x0000_i1037" DrawAspect="Content" ObjectID="_1763154544" r:id="rId8"/>
+          <o:OLEObject Type="Embed" ProgID="Equation.3" ShapeID="_x0000_i1025" DrawAspect="Content" ObjectID="_1763209232" r:id="rId8"/>
         </w:object>
       </w:r>
     </w:p>
@@ -848,7 +848,7 @@
         <w:spacing w:line="360" w:lineRule="auto"/>
       </w:pPr>
       <w:r>
-        <w:t>в1 = 90,   в2 = 100,   в3 = 70,   в4 = 130,   в5 = 110.</w:t>
+        <w:t>в1 = 90, в2 = 100, в3 = 70, в4 = 130, в5 = 110.</w:t>
       </w:r>
     </w:p>
     <w:p>
@@ -1719,6 +1719,7 @@
                 <w:szCs w:val="28"/>
               </w:rPr>
             </w:pPr>
+            <w:proofErr w:type="spellStart"/>
             <w:r>
               <w:rPr>
                 <w:rFonts w:cs="Times New Roman"/>
@@ -1736,6 +1737,7 @@
               </w:rPr>
               <w:t>j</w:t>
             </w:r>
+            <w:proofErr w:type="spellEnd"/>
           </w:p>
         </w:tc>
         <w:tc>
@@ -1911,6 +1913,11 @@
     </w:p>
     <w:p>
       <w:pPr>
+        <w:pStyle w:val="a3"/>
+        <w:numPr>
+          <w:ilvl w:val="0"/>
+          <w:numId w:val="3"/>
+        </w:numPr>
         <w:spacing w:line="360" w:lineRule="auto"/>
         <w:jc w:val="both"/>
       </w:pPr>
@@ -2262,7 +2269,7 @@
               <w:spacing w:line="360" w:lineRule="auto"/>
             </w:pPr>
             <w:r>
-              <w:t>-</w:t>
+              <w:t>0</w:t>
             </w:r>
           </w:p>
         </w:tc>
@@ -2651,6 +2658,7 @@
                 <w:b/>
               </w:rPr>
             </w:pPr>
+            <w:proofErr w:type="spellStart"/>
             <w:r>
               <w:rPr>
                 <w:b/>
@@ -2666,6 +2674,7 @@
               </w:rPr>
               <w:t>j</w:t>
             </w:r>
+            <w:proofErr w:type="spellEnd"/>
           </w:p>
         </w:tc>
         <w:tc>
@@ -3030,17 +3039,509 @@
         </w:rPr>
         <w:t xml:space="preserve">0 = </w:t>
       </w:r>
+      <w:r>
+        <w:rPr>
+          <w:rFonts w:cs="Times New Roman"/>
+          <w:szCs w:val="22"/>
+        </w:rPr>
+        <w:t xml:space="preserve">7080 </w:t>
+      </w:r>
+      <w:r>
+        <w:rPr>
+          <w:rFonts w:cs="Times New Roman"/>
+          <w:szCs w:val="22"/>
+        </w:rPr>
+        <w:t>у.е.</w:t>
+      </w:r>
+    </w:p>
+    <w:p>
+      <w:pPr>
+        <w:spacing w:line="360" w:lineRule="auto"/>
+        <w:jc w:val="both"/>
+        <w:rPr>
+          <w:rFonts w:cs="Times New Roman"/>
+          <w:szCs w:val="22"/>
+        </w:rPr>
+      </w:pPr>
+      <w:r>
+        <w:rPr>
+          <w:rFonts w:cs="Times New Roman"/>
+          <w:szCs w:val="22"/>
+        </w:rPr>
+        <w:lastRenderedPageBreak/>
+        <w:t xml:space="preserve">Так как количество занятых клеток меньше, чем </w:t>
+      </w:r>
+      <w:r>
+        <w:rPr>
+          <w:rFonts w:cs="Times New Roman"/>
+          <w:szCs w:val="22"/>
+          <w:lang w:val="en-US"/>
+        </w:rPr>
+        <w:t>m</w:t>
+      </w:r>
+      <w:r>
+        <w:rPr>
+          <w:rFonts w:cs="Times New Roman"/>
+          <w:szCs w:val="22"/>
+        </w:rPr>
+        <w:t xml:space="preserve"> + </w:t>
+      </w:r>
+      <w:r>
+        <w:rPr>
+          <w:rFonts w:cs="Times New Roman"/>
+          <w:szCs w:val="22"/>
+          <w:lang w:val="en-US"/>
+        </w:rPr>
+        <w:t>n</w:t>
+      </w:r>
+      <w:r>
+        <w:rPr>
+          <w:rFonts w:cs="Times New Roman"/>
+          <w:szCs w:val="22"/>
+        </w:rPr>
+        <w:t xml:space="preserve"> </w:t>
+      </w:r>
+      <w:r>
+        <w:rPr>
+          <w:rFonts w:cs="Times New Roman"/>
+          <w:szCs w:val="22"/>
+        </w:rPr>
+        <w:t>–</w:t>
+      </w:r>
+      <w:r>
+        <w:rPr>
+          <w:rFonts w:cs="Times New Roman"/>
+          <w:szCs w:val="22"/>
+        </w:rPr>
+        <w:t xml:space="preserve"> 1</w:t>
+      </w:r>
+      <w:r>
+        <w:rPr>
+          <w:rFonts w:cs="Times New Roman"/>
+          <w:szCs w:val="22"/>
+        </w:rPr>
+        <w:t xml:space="preserve">, </w:t>
+      </w:r>
+      <w:r>
+        <w:rPr>
+          <w:rFonts w:cs="Times New Roman"/>
+          <w:szCs w:val="22"/>
+        </w:rPr>
+        <w:t>в</w:t>
+      </w:r>
+      <w:r>
+        <w:rPr>
+          <w:rFonts w:cs="Times New Roman"/>
+          <w:szCs w:val="22"/>
+        </w:rPr>
+        <w:t xml:space="preserve"> одну из свободных клеток поме</w:t>
+      </w:r>
+      <w:r>
+        <w:rPr>
+          <w:rFonts w:cs="Times New Roman"/>
+          <w:szCs w:val="22"/>
+        </w:rPr>
+        <w:t>стили</w:t>
+      </w:r>
+      <w:r>
+        <w:rPr>
+          <w:rFonts w:cs="Times New Roman"/>
+          <w:szCs w:val="22"/>
+        </w:rPr>
+        <w:t xml:space="preserve"> 0, и считаем ее занятой</w:t>
+      </w:r>
+      <w:r>
+        <w:rPr>
+          <w:rFonts w:cs="Times New Roman"/>
+          <w:szCs w:val="22"/>
+        </w:rPr>
+        <w:t>.</w:t>
+      </w:r>
+    </w:p>
+    <w:p>
+      <w:pPr>
+        <w:pStyle w:val="a3"/>
+        <w:numPr>
+          <w:ilvl w:val="0"/>
+          <w:numId w:val="3"/>
+        </w:numPr>
+        <w:spacing w:line="360" w:lineRule="auto"/>
+        <w:jc w:val="both"/>
+        <w:rPr>
+          <w:rFonts w:cs="Times New Roman"/>
+          <w:szCs w:val="22"/>
+        </w:rPr>
+      </w:pPr>
+      <w:r>
+        <w:rPr>
+          <w:rFonts w:cs="Times New Roman"/>
+          <w:szCs w:val="22"/>
+        </w:rPr>
+        <w:t>Вычисли</w:t>
+      </w:r>
+      <w:r>
+        <w:rPr>
+          <w:rFonts w:cs="Times New Roman"/>
+          <w:szCs w:val="22"/>
+        </w:rPr>
+        <w:t>м</w:t>
+      </w:r>
+      <w:r>
+        <w:rPr>
+          <w:rFonts w:cs="Times New Roman"/>
+          <w:szCs w:val="22"/>
+        </w:rPr>
+        <w:t xml:space="preserve"> потенциалы поставщиков и потребителей </w:t>
+      </w:r>
+      <w:r>
+        <w:rPr>
+          <w:noProof/>
+          <w:position w:val="-18"/>
+        </w:rPr>
+        <w:drawing>
+          <wp:inline distT="0" distB="0" distL="0" distR="0" wp14:anchorId="2486E69D" wp14:editId="402D2F71">
+            <wp:extent cx="523875" cy="285750"/>
+            <wp:effectExtent l="0" t="0" r="0" b="0"/>
+            <wp:docPr id="2" name="Рисунок 2"/>
+            <wp:cNvGraphicFramePr>
+              <a:graphicFrameLocks xmlns:a="http://schemas.openxmlformats.org/drawingml/2006/main" noChangeAspect="1"/>
+            </wp:cNvGraphicFramePr>
+            <a:graphic xmlns:a="http://schemas.openxmlformats.org/drawingml/2006/main">
+              <a:graphicData uri="http://schemas.openxmlformats.org/drawingml/2006/picture">
+                <pic:pic xmlns:pic="http://schemas.openxmlformats.org/drawingml/2006/picture">
+                  <pic:nvPicPr>
+                    <pic:cNvPr id="0" name="Picture 2"/>
+                    <pic:cNvPicPr>
+                      <a:picLocks noChangeAspect="1" noChangeArrowheads="1"/>
+                    </pic:cNvPicPr>
+                  </pic:nvPicPr>
+                  <pic:blipFill>
+                    <a:blip r:embed="rId9" cstate="print">
+                      <a:extLst>
+                        <a:ext uri="{28A0092B-C50C-407E-A947-70E740481C1C}">
+                          <a14:useLocalDpi xmlns:a14="http://schemas.microsoft.com/office/drawing/2010/main" val="0"/>
+                        </a:ext>
+                      </a:extLst>
+                    </a:blip>
+                    <a:srcRect/>
+                    <a:stretch>
+                      <a:fillRect/>
+                    </a:stretch>
+                  </pic:blipFill>
+                  <pic:spPr bwMode="auto">
+                    <a:xfrm>
+                      <a:off x="0" y="0"/>
+                      <a:ext cx="523875" cy="285750"/>
+                    </a:xfrm>
+                    <a:prstGeom prst="rect">
+                      <a:avLst/>
+                    </a:prstGeom>
+                    <a:noFill/>
+                    <a:ln>
+                      <a:noFill/>
+                    </a:ln>
+                  </pic:spPr>
+                </pic:pic>
+              </a:graphicData>
+            </a:graphic>
+          </wp:inline>
+        </w:drawing>
+      </w:r>
+      <w:r>
+        <w:rPr>
+          <w:rFonts w:cs="Times New Roman"/>
+          <w:szCs w:val="22"/>
+        </w:rPr>
+        <w:t xml:space="preserve">, решив систему уравнений вида </w:t>
+      </w:r>
+      <w:r>
+        <w:rPr>
+          <w:noProof/>
+          <w:position w:val="-18"/>
+        </w:rPr>
+        <w:drawing>
+          <wp:inline distT="0" distB="0" distL="0" distR="0" wp14:anchorId="6649DC37" wp14:editId="5C78B3ED">
+            <wp:extent cx="752475" cy="257175"/>
+            <wp:effectExtent l="0" t="0" r="9525" b="9525"/>
+            <wp:docPr id="1" name="Рисунок 1"/>
+            <wp:cNvGraphicFramePr>
+              <a:graphicFrameLocks xmlns:a="http://schemas.openxmlformats.org/drawingml/2006/main" noChangeAspect="1"/>
+            </wp:cNvGraphicFramePr>
+            <a:graphic xmlns:a="http://schemas.openxmlformats.org/drawingml/2006/main">
+              <a:graphicData uri="http://schemas.openxmlformats.org/drawingml/2006/picture">
+                <pic:pic xmlns:pic="http://schemas.openxmlformats.org/drawingml/2006/picture">
+                  <pic:nvPicPr>
+                    <pic:cNvPr id="0" name="Picture 3"/>
+                    <pic:cNvPicPr>
+                      <a:picLocks noChangeAspect="1" noChangeArrowheads="1"/>
+                    </pic:cNvPicPr>
+                  </pic:nvPicPr>
+                  <pic:blipFill>
+                    <a:blip r:embed="rId10" cstate="print">
+                      <a:extLst>
+                        <a:ext uri="{28A0092B-C50C-407E-A947-70E740481C1C}">
+                          <a14:useLocalDpi xmlns:a14="http://schemas.microsoft.com/office/drawing/2010/main" val="0"/>
+                        </a:ext>
+                      </a:extLst>
+                    </a:blip>
+                    <a:srcRect/>
+                    <a:stretch>
+                      <a:fillRect/>
+                    </a:stretch>
+                  </pic:blipFill>
+                  <pic:spPr bwMode="auto">
+                    <a:xfrm>
+                      <a:off x="0" y="0"/>
+                      <a:ext cx="752475" cy="257175"/>
+                    </a:xfrm>
+                    <a:prstGeom prst="rect">
+                      <a:avLst/>
+                    </a:prstGeom>
+                    <a:noFill/>
+                    <a:ln>
+                      <a:noFill/>
+                    </a:ln>
+                  </pic:spPr>
+                </pic:pic>
+              </a:graphicData>
+            </a:graphic>
+          </wp:inline>
+        </w:drawing>
+      </w:r>
+      <w:r>
+        <w:rPr>
+          <w:rFonts w:cs="Times New Roman"/>
+          <w:szCs w:val="22"/>
+        </w:rPr>
+        <w:t xml:space="preserve"> для занятых клеток.</w:t>
+      </w:r>
+    </w:p>
+    <w:p>
+      <w:pPr>
+        <w:spacing w:line="360" w:lineRule="auto"/>
+        <w:jc w:val="both"/>
+        <w:rPr>
+          <w:rFonts w:cs="Times New Roman"/>
+          <w:sz w:val="22"/>
+          <w:szCs w:val="22"/>
+        </w:rPr>
+      </w:pPr>
+      <w:r>
+        <w:rPr>
+          <w:rFonts w:cs="Times New Roman"/>
+          <w:position w:val="-122"/>
+          <w:szCs w:val="22"/>
+        </w:rPr>
+        <w:object w:dxaOrig="1920" w:dyaOrig="2560" w14:anchorId="581C176E">
+          <v:shape id="_x0000_i1032" type="#_x0000_t75" style="width:120.75pt;height:161.25pt" o:ole="">
+            <v:imagedata r:id="rId11" o:title=""/>
+          </v:shape>
+          <o:OLEObject Type="Embed" ProgID="Equation.DSMT4" ShapeID="_x0000_i1032" DrawAspect="Content" ObjectID="_1763209233" r:id="rId12"/>
+        </w:object>
+      </w:r>
+    </w:p>
+    <w:p>
+      <w:pPr>
+        <w:spacing w:line="360" w:lineRule="auto"/>
+        <w:jc w:val="both"/>
+      </w:pPr>
+      <w:r>
+        <w:t xml:space="preserve">Для решения системы уравнений, положим </w:t>
+      </w:r>
+      <w:r>
+        <w:rPr>
+          <w:lang w:val="en-US"/>
+        </w:rPr>
+        <w:t>U</w:t>
+      </w:r>
+      <w:r>
+        <w:rPr>
+          <w:vertAlign w:val="subscript"/>
+        </w:rPr>
+        <w:t>1</w:t>
+      </w:r>
+      <w:r>
+        <w:t xml:space="preserve"> = 0 </w:t>
+      </w:r>
+      <w:r>
+        <w:rPr>
+          <w:rFonts w:ascii="Cambria Math" w:hAnsi="Cambria Math"/>
+        </w:rPr>
+        <w:t>→</w:t>
+      </w:r>
+      <w:r>
+        <w:t xml:space="preserve"> </w:t>
+      </w:r>
+      <w:r>
+        <w:rPr>
+          <w:lang w:val="en-US"/>
+        </w:rPr>
+        <w:t>V</w:t>
+      </w:r>
+      <w:r>
+        <w:rPr>
+          <w:vertAlign w:val="subscript"/>
+        </w:rPr>
+        <w:t>1</w:t>
+      </w:r>
+      <w:r>
+        <w:t xml:space="preserve"> = </w:t>
+      </w:r>
+      <w:r>
+        <w:t xml:space="preserve">12, </w:t>
+      </w:r>
+      <w:r>
+        <w:rPr>
+          <w:lang w:val="en-US"/>
+        </w:rPr>
+        <w:t>V</w:t>
+      </w:r>
+      <w:r>
+        <w:rPr>
+          <w:vertAlign w:val="subscript"/>
+        </w:rPr>
+        <w:t>4</w:t>
+      </w:r>
+      <w:r>
+        <w:t xml:space="preserve"> = 1</w:t>
+      </w:r>
+      <w:r>
+        <w:t xml:space="preserve">4, </w:t>
+      </w:r>
+      <w:r>
+        <w:rPr>
+          <w:lang w:val="en-US"/>
+        </w:rPr>
+        <w:t>V</w:t>
+      </w:r>
+      <w:r>
+        <w:rPr>
+          <w:vertAlign w:val="subscript"/>
+        </w:rPr>
+        <w:t>5</w:t>
+      </w:r>
+      <w:r>
+        <w:t xml:space="preserve"> = 1</w:t>
+      </w:r>
+      <w:r>
+        <w:t xml:space="preserve">7, </w:t>
+      </w:r>
+      <w:r>
+        <w:rPr>
+          <w:lang w:val="en-US"/>
+        </w:rPr>
+        <w:t>U</w:t>
+      </w:r>
+      <w:r>
+        <w:rPr>
+          <w:vertAlign w:val="subscript"/>
+        </w:rPr>
+        <w:t>2</w:t>
+      </w:r>
+      <w:r>
+        <w:t xml:space="preserve"> = </w:t>
+      </w:r>
+      <w:r>
+        <w:t xml:space="preserve">-3, </w:t>
+      </w:r>
+      <w:r>
+        <w:rPr>
+          <w:lang w:val="en-US"/>
+        </w:rPr>
+        <w:t>V</w:t>
+      </w:r>
+      <w:r>
+        <w:rPr>
+          <w:vertAlign w:val="subscript"/>
+        </w:rPr>
+        <w:t>2</w:t>
+      </w:r>
+      <w:r>
+        <w:t xml:space="preserve"> = 1</w:t>
+      </w:r>
+      <w:r>
+        <w:t xml:space="preserve">1, </w:t>
+      </w:r>
+      <w:r>
+        <w:rPr>
+          <w:lang w:val="en-US"/>
+        </w:rPr>
+        <w:t>U</w:t>
+      </w:r>
+      <w:r>
+        <w:rPr>
+          <w:vertAlign w:val="subscript"/>
+        </w:rPr>
+        <w:t>3</w:t>
+      </w:r>
+      <w:r>
+        <w:t xml:space="preserve"> = </w:t>
+      </w:r>
+      <w:r>
+        <w:t xml:space="preserve">-2, </w:t>
+      </w:r>
+      <w:r>
+        <w:rPr>
+          <w:lang w:val="en-US"/>
+        </w:rPr>
+        <w:t>V</w:t>
+      </w:r>
+      <w:r>
+        <w:rPr>
+          <w:vertAlign w:val="subscript"/>
+        </w:rPr>
+        <w:t>3</w:t>
+      </w:r>
+      <w:r>
+        <w:t xml:space="preserve"> = </w:t>
+      </w:r>
+      <w:r>
+        <w:t>28</w:t>
+      </w:r>
+    </w:p>
+    <w:p>
+      <w:pPr>
+        <w:pStyle w:val="a3"/>
+        <w:numPr>
+          <w:ilvl w:val="0"/>
+          <w:numId w:val="3"/>
+        </w:numPr>
+        <w:spacing w:line="360" w:lineRule="auto"/>
+        <w:jc w:val="both"/>
+      </w:pPr>
+      <w:r>
+        <w:t>Вычислим потенциалы свободных клеток:</w:t>
+      </w:r>
+    </w:p>
+    <w:p>
+      <w:pPr>
+        <w:spacing w:line="360" w:lineRule="auto"/>
+        <w:ind w:left="360"/>
+        <w:jc w:val="both"/>
+      </w:pPr>
+      <w:r>
+        <w:rPr>
+          <w:position w:val="-66"/>
+        </w:rPr>
+        <w:object w:dxaOrig="4900" w:dyaOrig="1440" w14:anchorId="5D0FF736">
+          <v:shape id="_x0000_i1047" type="#_x0000_t75" style="width:322.5pt;height:94.5pt" o:ole="">
+            <v:imagedata r:id="rId13" o:title=""/>
+          </v:shape>
+          <o:OLEObject Type="Embed" ProgID="Equation.DSMT4" ShapeID="_x0000_i1047" DrawAspect="Content" ObjectID="_1763209234" r:id="rId14"/>
+        </w:object>
+      </w:r>
+    </w:p>
+    <w:p>
+      <w:pPr>
+        <w:spacing w:line="360" w:lineRule="auto"/>
+        <w:ind w:left="360"/>
+        <w:jc w:val="both"/>
+      </w:pPr>
       <w:bookmarkStart w:id="0" w:name="_GoBack"/>
       <w:bookmarkEnd w:id="0"/>
     </w:p>
-    <w:p>
-      <w:pPr>
-        <w:spacing w:line="360" w:lineRule="auto"/>
-        <w:jc w:val="both"/>
-      </w:pPr>
-    </w:p>
     <w:sectPr>
-      <w:footerReference w:type="default" r:id="rId9"/>
+      <w:footerReference w:type="default" r:id="rId15"/>
       <w:pgSz w:w="11906" w:h="16838"/>
       <w:pgMar w:top="1134" w:right="850" w:bottom="1134" w:left="1701" w:header="708" w:footer="708" w:gutter="0"/>
       <w:cols w:space="708"/>
@@ -3052,7 +3553,7 @@
 </file>
 
 <file path=word/endnotes.xml><?xml version="1.0" encoding="utf-8"?>
-<w:endnotes xmlns:wpc="http://schemas.microsoft.com/office/word/2010/wordprocessingCanvas" xmlns:cx="http://schemas.microsoft.com/office/drawing/2014/chartex" xmlns:mc="http://schemas.openxmlformats.org/markup-compatibility/2006" xmlns:o="urn:schemas-microsoft-com:office:office" xmlns:r="http://schemas.openxmlformats.org/officeDocument/2006/relationships" xmlns:m="http://schemas.openxmlformats.org/officeDocument/2006/math" xmlns:v="urn:schemas-microsoft-com:vml" xmlns:wp14="http://schemas.microsoft.com/office/word/2010/wordprocessingDrawing" xmlns:wp="http://schemas.openxmlformats.org/drawingml/2006/wordprocessingDrawing" xmlns:w10="urn:schemas-microsoft-com:office:word" xmlns:w="http://schemas.openxmlformats.org/wordprocessingml/2006/main" xmlns:w14="http://schemas.microsoft.com/office/word/2010/wordml" xmlns:w15="http://schemas.microsoft.com/office/word/2012/wordml" xmlns:w16se="http://schemas.microsoft.com/office/word/2015/wordml/symex" xmlns:wpg="http://schemas.microsoft.com/office/word/2010/wordprocessingGroup" xmlns:wpi="http://schemas.microsoft.com/office/word/2010/wordprocessingInk" xmlns:wne="http://schemas.microsoft.com/office/word/2006/wordml" xmlns:wps="http://schemas.microsoft.com/office/word/2010/wordprocessingShape" mc:Ignorable="w14 w15 w16se wp14">
+<w:endnotes xmlns:wpc="http://schemas.microsoft.com/office/word/2010/wordprocessingCanvas" xmlns:cx="http://schemas.microsoft.com/office/drawing/2014/chartex" xmlns:cx1="http://schemas.microsoft.com/office/drawing/2015/9/8/chartex" xmlns:cx2="http://schemas.microsoft.com/office/drawing/2015/10/21/chartex" xmlns:cx3="http://schemas.microsoft.com/office/drawing/2016/5/9/chartex" xmlns:cx4="http://schemas.microsoft.com/office/drawing/2016/5/10/chartex" xmlns:cx5="http://schemas.microsoft.com/office/drawing/2016/5/11/chartex" xmlns:cx6="http://schemas.microsoft.com/office/drawing/2016/5/12/chartex" xmlns:cx7="http://schemas.microsoft.com/office/drawing/2016/5/13/chartex" xmlns:cx8="http://schemas.microsoft.com/office/drawing/2016/5/14/chartex" xmlns:mc="http://schemas.openxmlformats.org/markup-compatibility/2006" xmlns:aink="http://schemas.microsoft.com/office/drawing/2016/ink" xmlns:am3d="http://schemas.microsoft.com/office/drawing/2017/model3d" xmlns:o="urn:schemas-microsoft-com:office:office" xmlns:r="http://schemas.openxmlformats.org/officeDocument/2006/relationships" xmlns:m="http://schemas.openxmlformats.org/officeDocument/2006/math" xmlns:v="urn:schemas-microsoft-com:vml" xmlns:wp14="http://schemas.microsoft.com/office/word/2010/wordprocessingDrawing" xmlns:wp="http://schemas.openxmlformats.org/drawingml/2006/wordprocessingDrawing" xmlns:w10="urn:schemas-microsoft-com:office:word" xmlns:w="http://schemas.openxmlformats.org/wordprocessingml/2006/main" xmlns:w14="http://schemas.microsoft.com/office/word/2010/wordml" xmlns:w15="http://schemas.microsoft.com/office/word/2012/wordml" xmlns:w16cid="http://schemas.microsoft.com/office/word/2016/wordml/cid" xmlns:w16se="http://schemas.microsoft.com/office/word/2015/wordml/symex" xmlns:wpg="http://schemas.microsoft.com/office/word/2010/wordprocessingGroup" xmlns:wpi="http://schemas.microsoft.com/office/word/2010/wordprocessingInk" xmlns:wne="http://schemas.microsoft.com/office/word/2006/wordml" xmlns:wps="http://schemas.microsoft.com/office/word/2010/wordprocessingShape" mc:Ignorable="w14 w15 w16se w16cid wp14">
   <w:endnote w:type="separator" w:id="-1">
     <w:p>
       <w:r>
@@ -3071,7 +3572,7 @@
 </file>
 
 <file path=word/footer1.xml><?xml version="1.0" encoding="utf-8"?>
-<w:ftr xmlns:wpc="http://schemas.microsoft.com/office/word/2010/wordprocessingCanvas" xmlns:cx="http://schemas.microsoft.com/office/drawing/2014/chartex" xmlns:mc="http://schemas.openxmlformats.org/markup-compatibility/2006" xmlns:o="urn:schemas-microsoft-com:office:office" xmlns:r="http://schemas.openxmlformats.org/officeDocument/2006/relationships" xmlns:m="http://schemas.openxmlformats.org/officeDocument/2006/math" xmlns:v="urn:schemas-microsoft-com:vml" xmlns:wp14="http://schemas.microsoft.com/office/word/2010/wordprocessingDrawing" xmlns:wp="http://schemas.openxmlformats.org/drawingml/2006/wordprocessingDrawing" xmlns:w10="urn:schemas-microsoft-com:office:word" xmlns:w="http://schemas.openxmlformats.org/wordprocessingml/2006/main" xmlns:w14="http://schemas.microsoft.com/office/word/2010/wordml" xmlns:w15="http://schemas.microsoft.com/office/word/2012/wordml" xmlns:w16se="http://schemas.microsoft.com/office/word/2015/wordml/symex" xmlns:wpg="http://schemas.microsoft.com/office/word/2010/wordprocessingGroup" xmlns:wpi="http://schemas.microsoft.com/office/word/2010/wordprocessingInk" xmlns:wne="http://schemas.microsoft.com/office/word/2006/wordml" xmlns:wps="http://schemas.microsoft.com/office/word/2010/wordprocessingShape" mc:Ignorable="w14 w15 w16se wp14">
+<w:ftr xmlns:wpc="http://schemas.microsoft.com/office/word/2010/wordprocessingCanvas" xmlns:cx="http://schemas.microsoft.com/office/drawing/2014/chartex" xmlns:cx1="http://schemas.microsoft.com/office/drawing/2015/9/8/chartex" xmlns:cx2="http://schemas.microsoft.com/office/drawing/2015/10/21/chartex" xmlns:cx3="http://schemas.microsoft.com/office/drawing/2016/5/9/chartex" xmlns:cx4="http://schemas.microsoft.com/office/drawing/2016/5/10/chartex" xmlns:cx5="http://schemas.microsoft.com/office/drawing/2016/5/11/chartex" xmlns:cx6="http://schemas.microsoft.com/office/drawing/2016/5/12/chartex" xmlns:cx7="http://schemas.microsoft.com/office/drawing/2016/5/13/chartex" xmlns:cx8="http://schemas.microsoft.com/office/drawing/2016/5/14/chartex" xmlns:mc="http://schemas.openxmlformats.org/markup-compatibility/2006" xmlns:aink="http://schemas.microsoft.com/office/drawing/2016/ink" xmlns:am3d="http://schemas.microsoft.com/office/drawing/2017/model3d" xmlns:o="urn:schemas-microsoft-com:office:office" xmlns:r="http://schemas.openxmlformats.org/officeDocument/2006/relationships" xmlns:m="http://schemas.openxmlformats.org/officeDocument/2006/math" xmlns:v="urn:schemas-microsoft-com:vml" xmlns:wp14="http://schemas.microsoft.com/office/word/2010/wordprocessingDrawing" xmlns:wp="http://schemas.openxmlformats.org/drawingml/2006/wordprocessingDrawing" xmlns:w10="urn:schemas-microsoft-com:office:word" xmlns:w="http://schemas.openxmlformats.org/wordprocessingml/2006/main" xmlns:w14="http://schemas.microsoft.com/office/word/2010/wordml" xmlns:w15="http://schemas.microsoft.com/office/word/2012/wordml" xmlns:w16cid="http://schemas.microsoft.com/office/word/2016/wordml/cid" xmlns:w16se="http://schemas.microsoft.com/office/word/2015/wordml/symex" xmlns:wpg="http://schemas.microsoft.com/office/word/2010/wordprocessingGroup" xmlns:wpi="http://schemas.microsoft.com/office/word/2010/wordprocessingInk" xmlns:wne="http://schemas.microsoft.com/office/word/2006/wordml" xmlns:wps="http://schemas.microsoft.com/office/word/2010/wordprocessingShape" mc:Ignorable="w14 w15 w16se w16cid wp14">
   <w:sdt>
     <w:sdtPr>
       <w:id w:val="-1640106108"/>
@@ -3117,7 +3618,7 @@
 </file>
 
 <file path=word/footnotes.xml><?xml version="1.0" encoding="utf-8"?>
-<w:footnotes xmlns:wpc="http://schemas.microsoft.com/office/word/2010/wordprocessingCanvas" xmlns:cx="http://schemas.microsoft.com/office/drawing/2014/chartex" xmlns:mc="http://schemas.openxmlformats.org/markup-compatibility/2006" xmlns:o="urn:schemas-microsoft-com:office:office" xmlns:r="http://schemas.openxmlformats.org/officeDocument/2006/relationships" xmlns:m="http://schemas.openxmlformats.org/officeDocument/2006/math" xmlns:v="urn:schemas-microsoft-com:vml" xmlns:wp14="http://schemas.microsoft.com/office/word/2010/wordprocessingDrawing" xmlns:wp="http://schemas.openxmlformats.org/drawingml/2006/wordprocessingDrawing" xmlns:w10="urn:schemas-microsoft-com:office:word" xmlns:w="http://schemas.openxmlformats.org/wordprocessingml/2006/main" xmlns:w14="http://schemas.microsoft.com/office/word/2010/wordml" xmlns:w15="http://schemas.microsoft.com/office/word/2012/wordml" xmlns:w16se="http://schemas.microsoft.com/office/word/2015/wordml/symex" xmlns:wpg="http://schemas.microsoft.com/office/word/2010/wordprocessingGroup" xmlns:wpi="http://schemas.microsoft.com/office/word/2010/wordprocessingInk" xmlns:wne="http://schemas.microsoft.com/office/word/2006/wordml" xmlns:wps="http://schemas.microsoft.com/office/word/2010/wordprocessingShape" mc:Ignorable="w14 w15 w16se wp14">
+<w:footnotes xmlns:wpc="http://schemas.microsoft.com/office/word/2010/wordprocessingCanvas" xmlns:cx="http://schemas.microsoft.com/office/drawing/2014/chartex" xmlns:cx1="http://schemas.microsoft.com/office/drawing/2015/9/8/chartex" xmlns:cx2="http://schemas.microsoft.com/office/drawing/2015/10/21/chartex" xmlns:cx3="http://schemas.microsoft.com/office/drawing/2016/5/9/chartex" xmlns:cx4="http://schemas.microsoft.com/office/drawing/2016/5/10/chartex" xmlns:cx5="http://schemas.microsoft.com/office/drawing/2016/5/11/chartex" xmlns:cx6="http://schemas.microsoft.com/office/drawing/2016/5/12/chartex" xmlns:cx7="http://schemas.microsoft.com/office/drawing/2016/5/13/chartex" xmlns:cx8="http://schemas.microsoft.com/office/drawing/2016/5/14/chartex" xmlns:mc="http://schemas.openxmlformats.org/markup-compatibility/2006" xmlns:aink="http://schemas.microsoft.com/office/drawing/2016/ink" xmlns:am3d="http://schemas.microsoft.com/office/drawing/2017/model3d" xmlns:o="urn:schemas-microsoft-com:office:office" xmlns:r="http://schemas.openxmlformats.org/officeDocument/2006/relationships" xmlns:m="http://schemas.openxmlformats.org/officeDocument/2006/math" xmlns:v="urn:schemas-microsoft-com:vml" xmlns:wp14="http://schemas.microsoft.com/office/word/2010/wordprocessingDrawing" xmlns:wp="http://schemas.openxmlformats.org/drawingml/2006/wordprocessingDrawing" xmlns:w10="urn:schemas-microsoft-com:office:word" xmlns:w="http://schemas.openxmlformats.org/wordprocessingml/2006/main" xmlns:w14="http://schemas.microsoft.com/office/word/2010/wordml" xmlns:w15="http://schemas.microsoft.com/office/word/2012/wordml" xmlns:w16cid="http://schemas.microsoft.com/office/word/2016/wordml/cid" xmlns:w16se="http://schemas.microsoft.com/office/word/2015/wordml/symex" xmlns:wpg="http://schemas.microsoft.com/office/word/2010/wordprocessingGroup" xmlns:wpi="http://schemas.microsoft.com/office/word/2010/wordprocessingInk" xmlns:wne="http://schemas.microsoft.com/office/word/2006/wordml" xmlns:wps="http://schemas.microsoft.com/office/word/2010/wordprocessingShape" mc:Ignorable="w14 w15 w16se w16cid wp14">
   <w:footnote w:type="separator" w:id="-1">
     <w:p>
       <w:r>
@@ -3136,11 +3637,11 @@
 </file>
 
 <file path=word/numbering.xml><?xml version="1.0" encoding="utf-8"?>
-<w:numbering xmlns:wpc="http://schemas.microsoft.com/office/word/2010/wordprocessingCanvas" xmlns:cx="http://schemas.microsoft.com/office/drawing/2014/chartex" xmlns:mc="http://schemas.openxmlformats.org/markup-compatibility/2006" xmlns:o="urn:schemas-microsoft-com:office:office" xmlns:r="http://schemas.openxmlformats.org/officeDocument/2006/relationships" xmlns:m="http://schemas.openxmlformats.org/officeDocument/2006/math" xmlns:v="urn:schemas-microsoft-com:vml" xmlns:wp14="http://schemas.microsoft.com/office/word/2010/wordprocessingDrawing" xmlns:wp="http://schemas.openxmlformats.org/drawingml/2006/wordprocessingDrawing" xmlns:w10="urn:schemas-microsoft-com:office:word" xmlns:w="http://schemas.openxmlformats.org/wordprocessingml/2006/main" xmlns:w14="http://schemas.microsoft.com/office/word/2010/wordml" xmlns:w15="http://schemas.microsoft.com/office/word/2012/wordml" xmlns:w16se="http://schemas.microsoft.com/office/word/2015/wordml/symex" xmlns:wpg="http://schemas.microsoft.com/office/word/2010/wordprocessingGroup" xmlns:wpi="http://schemas.microsoft.com/office/word/2010/wordprocessingInk" xmlns:wne="http://schemas.microsoft.com/office/word/2006/wordml" xmlns:wps="http://schemas.microsoft.com/office/word/2010/wordprocessingShape" mc:Ignorable="w14 w15 w16se wp14">
+<w:numbering xmlns:wpc="http://schemas.microsoft.com/office/word/2010/wordprocessingCanvas" xmlns:cx="http://schemas.microsoft.com/office/drawing/2014/chartex" xmlns:cx1="http://schemas.microsoft.com/office/drawing/2015/9/8/chartex" xmlns:cx2="http://schemas.microsoft.com/office/drawing/2015/10/21/chartex" xmlns:cx3="http://schemas.microsoft.com/office/drawing/2016/5/9/chartex" xmlns:cx4="http://schemas.microsoft.com/office/drawing/2016/5/10/chartex" xmlns:cx5="http://schemas.microsoft.com/office/drawing/2016/5/11/chartex" xmlns:cx6="http://schemas.microsoft.com/office/drawing/2016/5/12/chartex" xmlns:cx7="http://schemas.microsoft.com/office/drawing/2016/5/13/chartex" xmlns:cx8="http://schemas.microsoft.com/office/drawing/2016/5/14/chartex" xmlns:mc="http://schemas.openxmlformats.org/markup-compatibility/2006" xmlns:aink="http://schemas.microsoft.com/office/drawing/2016/ink" xmlns:am3d="http://schemas.microsoft.com/office/drawing/2017/model3d" xmlns:o="urn:schemas-microsoft-com:office:office" xmlns:r="http://schemas.openxmlformats.org/officeDocument/2006/relationships" xmlns:m="http://schemas.openxmlformats.org/officeDocument/2006/math" xmlns:v="urn:schemas-microsoft-com:vml" xmlns:wp14="http://schemas.microsoft.com/office/word/2010/wordprocessingDrawing" xmlns:wp="http://schemas.openxmlformats.org/drawingml/2006/wordprocessingDrawing" xmlns:w10="urn:schemas-microsoft-com:office:word" xmlns:w="http://schemas.openxmlformats.org/wordprocessingml/2006/main" xmlns:w14="http://schemas.microsoft.com/office/word/2010/wordml" xmlns:w15="http://schemas.microsoft.com/office/word/2012/wordml" xmlns:w16cid="http://schemas.microsoft.com/office/word/2016/wordml/cid" xmlns:w16se="http://schemas.microsoft.com/office/word/2015/wordml/symex" xmlns:wpg="http://schemas.microsoft.com/office/word/2010/wordprocessingGroup" xmlns:wpi="http://schemas.microsoft.com/office/word/2010/wordprocessingInk" xmlns:wne="http://schemas.microsoft.com/office/word/2006/wordml" xmlns:wps="http://schemas.microsoft.com/office/word/2010/wordprocessingShape" mc:Ignorable="w14 w15 w16se w16cid wp14">
   <w:abstractNum w:abstractNumId="0" w15:restartNumberingAfterBreak="0">
-    <w:nsid w:val="2D2E730D"/>
+    <w:nsid w:val="24CC58FF"/>
     <w:multiLevelType w:val="hybridMultilevel"/>
-    <w:tmpl w:val="BAEEB1B8"/>
+    <w:tmpl w:val="5EDA25C6"/>
     <w:lvl w:ilvl="0" w:tplc="0419000F">
       <w:start w:val="1"/>
       <w:numFmt w:val="decimal"/>
@@ -3227,9 +3728,9 @@
     </w:lvl>
   </w:abstractNum>
   <w:abstractNum w:abstractNumId="1" w15:restartNumberingAfterBreak="0">
-    <w:nsid w:val="7EB3617D"/>
+    <w:nsid w:val="2D2E730D"/>
     <w:multiLevelType w:val="hybridMultilevel"/>
-    <w:tmpl w:val="504CDACC"/>
+    <w:tmpl w:val="BAEEB1B8"/>
     <w:lvl w:ilvl="0" w:tplc="0419000F">
       <w:start w:val="1"/>
       <w:numFmt w:val="decimal"/>
@@ -3315,17 +3816,109 @@
       </w:pPr>
     </w:lvl>
   </w:abstractNum>
+  <w:abstractNum w:abstractNumId="2" w15:restartNumberingAfterBreak="0">
+    <w:nsid w:val="7EB3617D"/>
+    <w:multiLevelType w:val="hybridMultilevel"/>
+    <w:tmpl w:val="504CDACC"/>
+    <w:lvl w:ilvl="0" w:tplc="0419000F">
+      <w:start w:val="1"/>
+      <w:numFmt w:val="decimal"/>
+      <w:lvlText w:val="%1."/>
+      <w:lvlJc w:val="left"/>
+      <w:pPr>
+        <w:ind w:left="720" w:hanging="360"/>
+      </w:pPr>
+      <w:rPr>
+        <w:rFonts w:hint="default"/>
+      </w:rPr>
+    </w:lvl>
+    <w:lvl w:ilvl="1" w:tplc="04190019" w:tentative="1">
+      <w:start w:val="1"/>
+      <w:numFmt w:val="lowerLetter"/>
+      <w:lvlText w:val="%2."/>
+      <w:lvlJc w:val="left"/>
+      <w:pPr>
+        <w:ind w:left="1440" w:hanging="360"/>
+      </w:pPr>
+    </w:lvl>
+    <w:lvl w:ilvl="2" w:tplc="0419001B" w:tentative="1">
+      <w:start w:val="1"/>
+      <w:numFmt w:val="lowerRoman"/>
+      <w:lvlText w:val="%3."/>
+      <w:lvlJc w:val="right"/>
+      <w:pPr>
+        <w:ind w:left="2160" w:hanging="180"/>
+      </w:pPr>
+    </w:lvl>
+    <w:lvl w:ilvl="3" w:tplc="0419000F" w:tentative="1">
+      <w:start w:val="1"/>
+      <w:numFmt w:val="decimal"/>
+      <w:lvlText w:val="%4."/>
+      <w:lvlJc w:val="left"/>
+      <w:pPr>
+        <w:ind w:left="2880" w:hanging="360"/>
+      </w:pPr>
+    </w:lvl>
+    <w:lvl w:ilvl="4" w:tplc="04190019" w:tentative="1">
+      <w:start w:val="1"/>
+      <w:numFmt w:val="lowerLetter"/>
+      <w:lvlText w:val="%5."/>
+      <w:lvlJc w:val="left"/>
+      <w:pPr>
+        <w:ind w:left="3600" w:hanging="360"/>
+      </w:pPr>
+    </w:lvl>
+    <w:lvl w:ilvl="5" w:tplc="0419001B" w:tentative="1">
+      <w:start w:val="1"/>
+      <w:numFmt w:val="lowerRoman"/>
+      <w:lvlText w:val="%6."/>
+      <w:lvlJc w:val="right"/>
+      <w:pPr>
+        <w:ind w:left="4320" w:hanging="180"/>
+      </w:pPr>
+    </w:lvl>
+    <w:lvl w:ilvl="6" w:tplc="0419000F" w:tentative="1">
+      <w:start w:val="1"/>
+      <w:numFmt w:val="decimal"/>
+      <w:lvlText w:val="%7."/>
+      <w:lvlJc w:val="left"/>
+      <w:pPr>
+        <w:ind w:left="5040" w:hanging="360"/>
+      </w:pPr>
+    </w:lvl>
+    <w:lvl w:ilvl="7" w:tplc="04190019" w:tentative="1">
+      <w:start w:val="1"/>
+      <w:numFmt w:val="lowerLetter"/>
+      <w:lvlText w:val="%8."/>
+      <w:lvlJc w:val="left"/>
+      <w:pPr>
+        <w:ind w:left="5760" w:hanging="360"/>
+      </w:pPr>
+    </w:lvl>
+    <w:lvl w:ilvl="8" w:tplc="0419001B" w:tentative="1">
+      <w:start w:val="1"/>
+      <w:numFmt w:val="lowerRoman"/>
+      <w:lvlText w:val="%9."/>
+      <w:lvlJc w:val="right"/>
+      <w:pPr>
+        <w:ind w:left="6480" w:hanging="180"/>
+      </w:pPr>
+    </w:lvl>
+  </w:abstractNum>
   <w:num w:numId="1">
-    <w:abstractNumId w:val="0"/>
+    <w:abstractNumId w:val="1"/>
   </w:num>
   <w:num w:numId="2">
-    <w:abstractNumId w:val="1"/>
+    <w:abstractNumId w:val="2"/>
+  </w:num>
+  <w:num w:numId="3">
+    <w:abstractNumId w:val="0"/>
   </w:num>
 </w:numbering>
 </file>
 
 <file path=word/styles.xml><?xml version="1.0" encoding="utf-8"?>
-<w:styles xmlns:mc="http://schemas.openxmlformats.org/markup-compatibility/2006" xmlns:r="http://schemas.openxmlformats.org/officeDocument/2006/relationships" xmlns:w="http://schemas.openxmlformats.org/wordprocessingml/2006/main" xmlns:w14="http://schemas.microsoft.com/office/word/2010/wordml" xmlns:w15="http://schemas.microsoft.com/office/word/2012/wordml" xmlns:w16se="http://schemas.microsoft.com/office/word/2015/wordml/symex" mc:Ignorable="w14 w15 w16se">
+<w:styles xmlns:mc="http://schemas.openxmlformats.org/markup-compatibility/2006" xmlns:r="http://schemas.openxmlformats.org/officeDocument/2006/relationships" xmlns:w="http://schemas.openxmlformats.org/wordprocessingml/2006/main" xmlns:w14="http://schemas.microsoft.com/office/word/2010/wordml" xmlns:w15="http://schemas.microsoft.com/office/word/2012/wordml" xmlns:w16cid="http://schemas.microsoft.com/office/word/2016/wordml/cid" xmlns:w16se="http://schemas.microsoft.com/office/word/2015/wordml/symex" mc:Ignorable="w14 w15 w16se w16cid">
   <w:docDefaults>
     <w:rPrDefault>
       <w:rPr>
@@ -3341,7 +3934,7 @@
       </w:pPr>
     </w:pPrDefault>
   </w:docDefaults>
-  <w:latentStyles w:defLockedState="0" w:defUIPriority="99" w:defSemiHidden="0" w:defUnhideWhenUsed="0" w:defQFormat="0" w:count="371">
+  <w:latentStyles w:defLockedState="0" w:defUIPriority="99" w:defSemiHidden="0" w:defUnhideWhenUsed="0" w:defQFormat="0" w:count="375">
     <w:lsdException w:name="Normal" w:uiPriority="0" w:qFormat="1"/>
     <w:lsdException w:name="heading 1" w:uiPriority="9" w:qFormat="1"/>
     <w:lsdException w:name="heading 2" w:semiHidden="1" w:uiPriority="9" w:unhideWhenUsed="1" w:qFormat="1"/>
@@ -3447,7 +4040,6 @@
     <w:lsdException w:name="HTML Sample" w:semiHidden="1" w:unhideWhenUsed="1"/>
     <w:lsdException w:name="HTML Typewriter" w:semiHidden="1" w:unhideWhenUsed="1"/>
     <w:lsdException w:name="HTML Variable" w:semiHidden="1" w:unhideWhenUsed="1"/>
-    <w:lsdException w:name="Normal Table" w:semiHidden="1" w:unhideWhenUsed="1"/>
     <w:lsdException w:name="annotation subject" w:semiHidden="1" w:unhideWhenUsed="1"/>
     <w:lsdException w:name="No List" w:semiHidden="1" w:unhideWhenUsed="1"/>
     <w:lsdException w:name="Outline List 1" w:semiHidden="1" w:unhideWhenUsed="1"/>
@@ -3491,10 +4083,8 @@
     <w:lsdException w:name="Table Elegant" w:semiHidden="1" w:unhideWhenUsed="1"/>
     <w:lsdException w:name="Table Professional" w:semiHidden="1" w:unhideWhenUsed="1"/>
     <w:lsdException w:name="Table Subtle 1" w:semiHidden="1" w:unhideWhenUsed="1"/>
-    <w:lsdException w:name="Table Subtle 2" w:semiHidden="1" w:unhideWhenUsed="1"/>
     <w:lsdException w:name="Table Web 1" w:semiHidden="1" w:unhideWhenUsed="1"/>
     <w:lsdException w:name="Table Web 2" w:semiHidden="1" w:unhideWhenUsed="1"/>
-    <w:lsdException w:name="Table Web 3" w:semiHidden="1" w:unhideWhenUsed="1"/>
     <w:lsdException w:name="Balloon Text" w:semiHidden="1" w:unhideWhenUsed="1"/>
     <w:lsdException w:name="Table Grid" w:uiPriority="39"/>
     <w:lsdException w:name="Table Theme" w:semiHidden="1" w:unhideWhenUsed="1"/>
@@ -3713,6 +4303,10 @@
     <w:lsdException w:name="List Table 5 Dark Accent 6" w:uiPriority="50"/>
     <w:lsdException w:name="List Table 6 Colorful Accent 6" w:uiPriority="51"/>
     <w:lsdException w:name="List Table 7 Colorful Accent 6" w:uiPriority="52"/>
+    <w:lsdException w:name="Mention" w:semiHidden="1" w:unhideWhenUsed="1"/>
+    <w:lsdException w:name="Smart Hyperlink" w:semiHidden="1" w:unhideWhenUsed="1"/>
+    <w:lsdException w:name="Hashtag" w:semiHidden="1" w:unhideWhenUsed="1"/>
+    <w:lsdException w:name="Unresolved Mention" w:semiHidden="1" w:unhideWhenUsed="1"/>
   </w:latentStyles>
   <w:style w:type="paragraph" w:default="1" w:styleId="a">
     <w:name w:val="Normal"/>
@@ -3735,6 +4329,7 @@
   <w:style w:type="character" w:default="1" w:styleId="a0">
     <w:name w:val="Default Paragraph Font"/>
     <w:uiPriority w:val="1"/>
+    <w:semiHidden/>
     <w:unhideWhenUsed/>
   </w:style>
   <w:style w:type="table" w:default="1" w:styleId="a1">

</xml_diff>